<commit_message>
life cycle and autowired
</commit_message>
<xml_diff>
--- a/docs/SPRING BOOT.docx
+++ b/docs/SPRING BOOT.docx
@@ -1,6 +1,6 @@
 
 <file path=word/document.xml><?xml version="1.0" encoding="utf-8"?>
-<w:document xmlns:wpc="http://schemas.microsoft.com/office/word/2010/wordprocessingCanvas" xmlns:cx="http://schemas.microsoft.com/office/drawing/2014/chartex" xmlns:cx1="http://schemas.microsoft.com/office/drawing/2015/9/8/chartex" xmlns:cx2="http://schemas.microsoft.com/office/drawing/2015/10/21/chartex" xmlns:cx3="http://schemas.microsoft.com/office/drawing/2016/5/9/chartex" xmlns:cx4="http://schemas.microsoft.com/office/drawing/2016/5/10/chartex" xmlns:cx5="http://schemas.microsoft.com/office/drawing/2016/5/11/chartex" xmlns:cx6="http://schemas.microsoft.com/office/drawing/2016/5/12/chartex" xmlns:cx7="http://schemas.microsoft.com/office/drawing/2016/5/13/chartex" xmlns:cx8="http://schemas.microsoft.com/office/drawing/2016/5/14/chartex" xmlns:mc="http://schemas.openxmlformats.org/markup-compatibility/2006" xmlns:aink="http://schemas.microsoft.com/office/drawing/2016/ink" xmlns:am3d="http://schemas.microsoft.com/office/drawing/2017/model3d" xmlns:o="urn:schemas-microsoft-com:office:office" xmlns:r="http://schemas.openxmlformats.org/officeDocument/2006/relationships" xmlns:m="http://schemas.openxmlformats.org/officeDocument/2006/math" xmlns:v="urn:schemas-microsoft-com:vml" xmlns:wp14="http://schemas.microsoft.com/office/word/2010/wordprocessingDrawing" xmlns:wp="http://schemas.openxmlformats.org/drawingml/2006/wordprocessingDrawing" xmlns:w10="urn:schemas-microsoft-com:office:word" xmlns:w="http://schemas.openxmlformats.org/wordprocessingml/2006/main" xmlns:w14="http://schemas.microsoft.com/office/word/2010/wordml" xmlns:w15="http://schemas.microsoft.com/office/word/2012/wordml" xmlns:w16cex="http://schemas.microsoft.com/office/word/2018/wordml/cex" xmlns:w16cid="http://schemas.microsoft.com/office/word/2016/wordml/cid" xmlns:w16="http://schemas.microsoft.com/office/word/2018/wordml" xmlns:w16se="http://schemas.microsoft.com/office/word/2015/wordml/symex" xmlns:wpg="http://schemas.microsoft.com/office/word/2010/wordprocessingGroup" xmlns:wpi="http://schemas.microsoft.com/office/word/2010/wordprocessingInk" xmlns:wne="http://schemas.microsoft.com/office/word/2006/wordml" xmlns:wps="http://schemas.microsoft.com/office/word/2010/wordprocessingShape" mc:Ignorable="w14 w15 w16se w16cid w16 w16cex wp14">
+<w:document xmlns:wpc="http://schemas.microsoft.com/office/word/2010/wordprocessingCanvas" xmlns:cx="http://schemas.microsoft.com/office/drawing/2014/chartex" xmlns:cx1="http://schemas.microsoft.com/office/drawing/2015/9/8/chartex" xmlns:cx2="http://schemas.microsoft.com/office/drawing/2015/10/21/chartex" xmlns:cx3="http://schemas.microsoft.com/office/drawing/2016/5/9/chartex" xmlns:cx4="http://schemas.microsoft.com/office/drawing/2016/5/10/chartex" xmlns:cx5="http://schemas.microsoft.com/office/drawing/2016/5/11/chartex" xmlns:cx6="http://schemas.microsoft.com/office/drawing/2016/5/12/chartex" xmlns:cx7="http://schemas.microsoft.com/office/drawing/2016/5/13/chartex" xmlns:cx8="http://schemas.microsoft.com/office/drawing/2016/5/14/chartex" xmlns:mc="http://schemas.openxmlformats.org/markup-compatibility/2006" xmlns:aink="http://schemas.microsoft.com/office/drawing/2016/ink" xmlns:am3d="http://schemas.microsoft.com/office/drawing/2017/model3d" xmlns:o="urn:schemas-microsoft-com:office:office" xmlns:oel="http://schemas.microsoft.com/office/2019/extlst" xmlns:r="http://schemas.openxmlformats.org/officeDocument/2006/relationships" xmlns:m="http://schemas.openxmlformats.org/officeDocument/2006/math" xmlns:v="urn:schemas-microsoft-com:vml" xmlns:wp14="http://schemas.microsoft.com/office/word/2010/wordprocessingDrawing" xmlns:wp="http://schemas.openxmlformats.org/drawingml/2006/wordprocessingDrawing" xmlns:w10="urn:schemas-microsoft-com:office:word" xmlns:w="http://schemas.openxmlformats.org/wordprocessingml/2006/main" xmlns:w14="http://schemas.microsoft.com/office/word/2010/wordml" xmlns:w15="http://schemas.microsoft.com/office/word/2012/wordml" xmlns:w16cex="http://schemas.microsoft.com/office/word/2018/wordml/cex" xmlns:w16cid="http://schemas.microsoft.com/office/word/2016/wordml/cid" xmlns:w16="http://schemas.microsoft.com/office/word/2018/wordml" xmlns:w16sdtdh="http://schemas.microsoft.com/office/word/2020/wordml/sdtdatahash" xmlns:w16se="http://schemas.microsoft.com/office/word/2015/wordml/symex" xmlns:wpg="http://schemas.microsoft.com/office/word/2010/wordprocessingGroup" xmlns:wpi="http://schemas.microsoft.com/office/word/2010/wordprocessingInk" xmlns:wne="http://schemas.microsoft.com/office/word/2006/wordml" xmlns:wps="http://schemas.microsoft.com/office/word/2010/wordprocessingShape" mc:Ignorable="w14 w15 w16se w16cid w16 w16cex w16sdtdh wp14">
   <w:body>
     <w:p>
       <w:pPr>
@@ -2124,7 +2124,7 @@
           <w:rFonts w:ascii="Avenir" w:hAnsi="Avenir"/>
           <w:color w:val="000000"/>
         </w:rPr>
-        <w:t>2</w:t>
+        <w:t>3</w:t>
       </w:r>
       <w:r>
         <w:rPr>
@@ -2138,7 +2138,7 @@
           <w:rFonts w:ascii="Avenir" w:hAnsi="Avenir"/>
           <w:color w:val="000000"/>
         </w:rPr>
-        <w:t>3</w:t>
+        <w:t>0</w:t>
       </w:r>
       <w:r>
         <w:rPr>
@@ -2152,14 +2152,7 @@
           <w:rFonts w:ascii="Avenir" w:hAnsi="Avenir"/>
           <w:color w:val="000000"/>
         </w:rPr>
-        <w:t>9</w:t>
-      </w:r>
-      <w:r>
-        <w:rPr>
-          <w:rFonts w:ascii="Avenir" w:hAnsi="Avenir"/>
-          <w:color w:val="000000"/>
-        </w:rPr>
-        <w:t>.RELEASE</w:t>
+        <w:t>1</w:t>
       </w:r>
       <w:r>
         <w:rPr>
@@ -2861,7 +2854,7 @@
           <w:rFonts w:ascii="Avenir" w:hAnsi="Avenir"/>
           <w:color w:val="000000"/>
         </w:rPr>
-        <w:t>2</w:t>
+        <w:t>3</w:t>
       </w:r>
       <w:r>
         <w:rPr>
@@ -2875,7 +2868,7 @@
           <w:rFonts w:ascii="Avenir" w:hAnsi="Avenir"/>
           <w:color w:val="000000"/>
         </w:rPr>
-        <w:t>3</w:t>
+        <w:t>0</w:t>
       </w:r>
       <w:r>
         <w:rPr>
@@ -2889,14 +2882,7 @@
           <w:rFonts w:ascii="Avenir" w:hAnsi="Avenir"/>
           <w:color w:val="000000"/>
         </w:rPr>
-        <w:t>9</w:t>
-      </w:r>
-      <w:r>
-        <w:rPr>
-          <w:rFonts w:ascii="Avenir" w:hAnsi="Avenir"/>
-          <w:color w:val="000000"/>
-        </w:rPr>
-        <w:t>.RELEASE</w:t>
+        <w:t>1</w:t>
       </w:r>
       <w:r>
         <w:rPr>
@@ -50163,7 +50149,7 @@
 </file>
 
 <file path=word/endnotes.xml><?xml version="1.0" encoding="utf-8"?>
-<w:endnotes xmlns:wpc="http://schemas.microsoft.com/office/word/2010/wordprocessingCanvas" xmlns:cx="http://schemas.microsoft.com/office/drawing/2014/chartex" xmlns:cx1="http://schemas.microsoft.com/office/drawing/2015/9/8/chartex" xmlns:cx2="http://schemas.microsoft.com/office/drawing/2015/10/21/chartex" xmlns:cx3="http://schemas.microsoft.com/office/drawing/2016/5/9/chartex" xmlns:cx4="http://schemas.microsoft.com/office/drawing/2016/5/10/chartex" xmlns:cx5="http://schemas.microsoft.com/office/drawing/2016/5/11/chartex" xmlns:cx6="http://schemas.microsoft.com/office/drawing/2016/5/12/chartex" xmlns:cx7="http://schemas.microsoft.com/office/drawing/2016/5/13/chartex" xmlns:cx8="http://schemas.microsoft.com/office/drawing/2016/5/14/chartex" xmlns:mc="http://schemas.openxmlformats.org/markup-compatibility/2006" xmlns:aink="http://schemas.microsoft.com/office/drawing/2016/ink" xmlns:am3d="http://schemas.microsoft.com/office/drawing/2017/model3d" xmlns:o="urn:schemas-microsoft-com:office:office" xmlns:r="http://schemas.openxmlformats.org/officeDocument/2006/relationships" xmlns:m="http://schemas.openxmlformats.org/officeDocument/2006/math" xmlns:v="urn:schemas-microsoft-com:vml" xmlns:wp14="http://schemas.microsoft.com/office/word/2010/wordprocessingDrawing" xmlns:wp="http://schemas.openxmlformats.org/drawingml/2006/wordprocessingDrawing" xmlns:w10="urn:schemas-microsoft-com:office:word" xmlns:w="http://schemas.openxmlformats.org/wordprocessingml/2006/main" xmlns:w14="http://schemas.microsoft.com/office/word/2010/wordml" xmlns:w15="http://schemas.microsoft.com/office/word/2012/wordml" xmlns:w16cex="http://schemas.microsoft.com/office/word/2018/wordml/cex" xmlns:w16cid="http://schemas.microsoft.com/office/word/2016/wordml/cid" xmlns:w16="http://schemas.microsoft.com/office/word/2018/wordml" xmlns:w16se="http://schemas.microsoft.com/office/word/2015/wordml/symex" xmlns:wpg="http://schemas.microsoft.com/office/word/2010/wordprocessingGroup" xmlns:wpi="http://schemas.microsoft.com/office/word/2010/wordprocessingInk" xmlns:wne="http://schemas.microsoft.com/office/word/2006/wordml" xmlns:wps="http://schemas.microsoft.com/office/word/2010/wordprocessingShape" mc:Ignorable="w14 w15 w16se w16cid w16 w16cex wp14">
+<w:endnotes xmlns:wpc="http://schemas.microsoft.com/office/word/2010/wordprocessingCanvas" xmlns:cx="http://schemas.microsoft.com/office/drawing/2014/chartex" xmlns:cx1="http://schemas.microsoft.com/office/drawing/2015/9/8/chartex" xmlns:cx2="http://schemas.microsoft.com/office/drawing/2015/10/21/chartex" xmlns:cx3="http://schemas.microsoft.com/office/drawing/2016/5/9/chartex" xmlns:cx4="http://schemas.microsoft.com/office/drawing/2016/5/10/chartex" xmlns:cx5="http://schemas.microsoft.com/office/drawing/2016/5/11/chartex" xmlns:cx6="http://schemas.microsoft.com/office/drawing/2016/5/12/chartex" xmlns:cx7="http://schemas.microsoft.com/office/drawing/2016/5/13/chartex" xmlns:cx8="http://schemas.microsoft.com/office/drawing/2016/5/14/chartex" xmlns:mc="http://schemas.openxmlformats.org/markup-compatibility/2006" xmlns:aink="http://schemas.microsoft.com/office/drawing/2016/ink" xmlns:am3d="http://schemas.microsoft.com/office/drawing/2017/model3d" xmlns:o="urn:schemas-microsoft-com:office:office" xmlns:oel="http://schemas.microsoft.com/office/2019/extlst" xmlns:r="http://schemas.openxmlformats.org/officeDocument/2006/relationships" xmlns:m="http://schemas.openxmlformats.org/officeDocument/2006/math" xmlns:v="urn:schemas-microsoft-com:vml" xmlns:wp14="http://schemas.microsoft.com/office/word/2010/wordprocessingDrawing" xmlns:wp="http://schemas.openxmlformats.org/drawingml/2006/wordprocessingDrawing" xmlns:w10="urn:schemas-microsoft-com:office:word" xmlns:w="http://schemas.openxmlformats.org/wordprocessingml/2006/main" xmlns:w14="http://schemas.microsoft.com/office/word/2010/wordml" xmlns:w15="http://schemas.microsoft.com/office/word/2012/wordml" xmlns:w16cex="http://schemas.microsoft.com/office/word/2018/wordml/cex" xmlns:w16cid="http://schemas.microsoft.com/office/word/2016/wordml/cid" xmlns:w16="http://schemas.microsoft.com/office/word/2018/wordml" xmlns:w16sdtdh="http://schemas.microsoft.com/office/word/2020/wordml/sdtdatahash" xmlns:w16se="http://schemas.microsoft.com/office/word/2015/wordml/symex" xmlns:wpg="http://schemas.microsoft.com/office/word/2010/wordprocessingGroup" xmlns:wpi="http://schemas.microsoft.com/office/word/2010/wordprocessingInk" xmlns:wne="http://schemas.microsoft.com/office/word/2006/wordml" xmlns:wps="http://schemas.microsoft.com/office/word/2010/wordprocessingShape" mc:Ignorable="w14 w15 w16se w16cid w16 w16cex w16sdtdh wp14">
   <w:endnote w:type="separator" w:id="-1">
     <w:p>
       <w:r>
@@ -50182,7 +50168,7 @@
 </file>
 
 <file path=word/footnotes.xml><?xml version="1.0" encoding="utf-8"?>
-<w:footnotes xmlns:wpc="http://schemas.microsoft.com/office/word/2010/wordprocessingCanvas" xmlns:cx="http://schemas.microsoft.com/office/drawing/2014/chartex" xmlns:cx1="http://schemas.microsoft.com/office/drawing/2015/9/8/chartex" xmlns:cx2="http://schemas.microsoft.com/office/drawing/2015/10/21/chartex" xmlns:cx3="http://schemas.microsoft.com/office/drawing/2016/5/9/chartex" xmlns:cx4="http://schemas.microsoft.com/office/drawing/2016/5/10/chartex" xmlns:cx5="http://schemas.microsoft.com/office/drawing/2016/5/11/chartex" xmlns:cx6="http://schemas.microsoft.com/office/drawing/2016/5/12/chartex" xmlns:cx7="http://schemas.microsoft.com/office/drawing/2016/5/13/chartex" xmlns:cx8="http://schemas.microsoft.com/office/drawing/2016/5/14/chartex" xmlns:mc="http://schemas.openxmlformats.org/markup-compatibility/2006" xmlns:aink="http://schemas.microsoft.com/office/drawing/2016/ink" xmlns:am3d="http://schemas.microsoft.com/office/drawing/2017/model3d" xmlns:o="urn:schemas-microsoft-com:office:office" xmlns:r="http://schemas.openxmlformats.org/officeDocument/2006/relationships" xmlns:m="http://schemas.openxmlformats.org/officeDocument/2006/math" xmlns:v="urn:schemas-microsoft-com:vml" xmlns:wp14="http://schemas.microsoft.com/office/word/2010/wordprocessingDrawing" xmlns:wp="http://schemas.openxmlformats.org/drawingml/2006/wordprocessingDrawing" xmlns:w10="urn:schemas-microsoft-com:office:word" xmlns:w="http://schemas.openxmlformats.org/wordprocessingml/2006/main" xmlns:w14="http://schemas.microsoft.com/office/word/2010/wordml" xmlns:w15="http://schemas.microsoft.com/office/word/2012/wordml" xmlns:w16cex="http://schemas.microsoft.com/office/word/2018/wordml/cex" xmlns:w16cid="http://schemas.microsoft.com/office/word/2016/wordml/cid" xmlns:w16="http://schemas.microsoft.com/office/word/2018/wordml" xmlns:w16se="http://schemas.microsoft.com/office/word/2015/wordml/symex" xmlns:wpg="http://schemas.microsoft.com/office/word/2010/wordprocessingGroup" xmlns:wpi="http://schemas.microsoft.com/office/word/2010/wordprocessingInk" xmlns:wne="http://schemas.microsoft.com/office/word/2006/wordml" xmlns:wps="http://schemas.microsoft.com/office/word/2010/wordprocessingShape" mc:Ignorable="w14 w15 w16se w16cid w16 w16cex wp14">
+<w:footnotes xmlns:wpc="http://schemas.microsoft.com/office/word/2010/wordprocessingCanvas" xmlns:cx="http://schemas.microsoft.com/office/drawing/2014/chartex" xmlns:cx1="http://schemas.microsoft.com/office/drawing/2015/9/8/chartex" xmlns:cx2="http://schemas.microsoft.com/office/drawing/2015/10/21/chartex" xmlns:cx3="http://schemas.microsoft.com/office/drawing/2016/5/9/chartex" xmlns:cx4="http://schemas.microsoft.com/office/drawing/2016/5/10/chartex" xmlns:cx5="http://schemas.microsoft.com/office/drawing/2016/5/11/chartex" xmlns:cx6="http://schemas.microsoft.com/office/drawing/2016/5/12/chartex" xmlns:cx7="http://schemas.microsoft.com/office/drawing/2016/5/13/chartex" xmlns:cx8="http://schemas.microsoft.com/office/drawing/2016/5/14/chartex" xmlns:mc="http://schemas.openxmlformats.org/markup-compatibility/2006" xmlns:aink="http://schemas.microsoft.com/office/drawing/2016/ink" xmlns:am3d="http://schemas.microsoft.com/office/drawing/2017/model3d" xmlns:o="urn:schemas-microsoft-com:office:office" xmlns:oel="http://schemas.microsoft.com/office/2019/extlst" xmlns:r="http://schemas.openxmlformats.org/officeDocument/2006/relationships" xmlns:m="http://schemas.openxmlformats.org/officeDocument/2006/math" xmlns:v="urn:schemas-microsoft-com:vml" xmlns:wp14="http://schemas.microsoft.com/office/word/2010/wordprocessingDrawing" xmlns:wp="http://schemas.openxmlformats.org/drawingml/2006/wordprocessingDrawing" xmlns:w10="urn:schemas-microsoft-com:office:word" xmlns:w="http://schemas.openxmlformats.org/wordprocessingml/2006/main" xmlns:w14="http://schemas.microsoft.com/office/word/2010/wordml" xmlns:w15="http://schemas.microsoft.com/office/word/2012/wordml" xmlns:w16cex="http://schemas.microsoft.com/office/word/2018/wordml/cex" xmlns:w16cid="http://schemas.microsoft.com/office/word/2016/wordml/cid" xmlns:w16="http://schemas.microsoft.com/office/word/2018/wordml" xmlns:w16sdtdh="http://schemas.microsoft.com/office/word/2020/wordml/sdtdatahash" xmlns:w16se="http://schemas.microsoft.com/office/word/2015/wordml/symex" xmlns:wpg="http://schemas.microsoft.com/office/word/2010/wordprocessingGroup" xmlns:wpi="http://schemas.microsoft.com/office/word/2010/wordprocessingInk" xmlns:wne="http://schemas.microsoft.com/office/word/2006/wordml" xmlns:wps="http://schemas.microsoft.com/office/word/2010/wordprocessingShape" mc:Ignorable="w14 w15 w16se w16cid w16 w16cex w16sdtdh wp14">
   <w:footnote w:type="separator" w:id="-1">
     <w:p>
       <w:r>
@@ -50201,7 +50187,7 @@
 </file>
 
 <file path=word/header1.xml><?xml version="1.0" encoding="utf-8"?>
-<w:hdr xmlns:wpc="http://schemas.microsoft.com/office/word/2010/wordprocessingCanvas" xmlns:cx="http://schemas.microsoft.com/office/drawing/2014/chartex" xmlns:cx1="http://schemas.microsoft.com/office/drawing/2015/9/8/chartex" xmlns:cx2="http://schemas.microsoft.com/office/drawing/2015/10/21/chartex" xmlns:cx3="http://schemas.microsoft.com/office/drawing/2016/5/9/chartex" xmlns:cx4="http://schemas.microsoft.com/office/drawing/2016/5/10/chartex" xmlns:cx5="http://schemas.microsoft.com/office/drawing/2016/5/11/chartex" xmlns:cx6="http://schemas.microsoft.com/office/drawing/2016/5/12/chartex" xmlns:cx7="http://schemas.microsoft.com/office/drawing/2016/5/13/chartex" xmlns:cx8="http://schemas.microsoft.com/office/drawing/2016/5/14/chartex" xmlns:mc="http://schemas.openxmlformats.org/markup-compatibility/2006" xmlns:aink="http://schemas.microsoft.com/office/drawing/2016/ink" xmlns:am3d="http://schemas.microsoft.com/office/drawing/2017/model3d" xmlns:o="urn:schemas-microsoft-com:office:office" xmlns:r="http://schemas.openxmlformats.org/officeDocument/2006/relationships" xmlns:m="http://schemas.openxmlformats.org/officeDocument/2006/math" xmlns:v="urn:schemas-microsoft-com:vml" xmlns:wp14="http://schemas.microsoft.com/office/word/2010/wordprocessingDrawing" xmlns:wp="http://schemas.openxmlformats.org/drawingml/2006/wordprocessingDrawing" xmlns:w10="urn:schemas-microsoft-com:office:word" xmlns:w="http://schemas.openxmlformats.org/wordprocessingml/2006/main" xmlns:w14="http://schemas.microsoft.com/office/word/2010/wordml" xmlns:w15="http://schemas.microsoft.com/office/word/2012/wordml" xmlns:w16cex="http://schemas.microsoft.com/office/word/2018/wordml/cex" xmlns:w16cid="http://schemas.microsoft.com/office/word/2016/wordml/cid" xmlns:w16="http://schemas.microsoft.com/office/word/2018/wordml" xmlns:w16se="http://schemas.microsoft.com/office/word/2015/wordml/symex" xmlns:wpg="http://schemas.microsoft.com/office/word/2010/wordprocessingGroup" xmlns:wpi="http://schemas.microsoft.com/office/word/2010/wordprocessingInk" xmlns:wne="http://schemas.microsoft.com/office/word/2006/wordml" xmlns:wps="http://schemas.microsoft.com/office/word/2010/wordprocessingShape" mc:Ignorable="w14 w15 w16se w16cid w16 w16cex wp14">
+<w:hdr xmlns:wpc="http://schemas.microsoft.com/office/word/2010/wordprocessingCanvas" xmlns:cx="http://schemas.microsoft.com/office/drawing/2014/chartex" xmlns:cx1="http://schemas.microsoft.com/office/drawing/2015/9/8/chartex" xmlns:cx2="http://schemas.microsoft.com/office/drawing/2015/10/21/chartex" xmlns:cx3="http://schemas.microsoft.com/office/drawing/2016/5/9/chartex" xmlns:cx4="http://schemas.microsoft.com/office/drawing/2016/5/10/chartex" xmlns:cx5="http://schemas.microsoft.com/office/drawing/2016/5/11/chartex" xmlns:cx6="http://schemas.microsoft.com/office/drawing/2016/5/12/chartex" xmlns:cx7="http://schemas.microsoft.com/office/drawing/2016/5/13/chartex" xmlns:cx8="http://schemas.microsoft.com/office/drawing/2016/5/14/chartex" xmlns:mc="http://schemas.openxmlformats.org/markup-compatibility/2006" xmlns:aink="http://schemas.microsoft.com/office/drawing/2016/ink" xmlns:am3d="http://schemas.microsoft.com/office/drawing/2017/model3d" xmlns:o="urn:schemas-microsoft-com:office:office" xmlns:oel="http://schemas.microsoft.com/office/2019/extlst" xmlns:r="http://schemas.openxmlformats.org/officeDocument/2006/relationships" xmlns:m="http://schemas.openxmlformats.org/officeDocument/2006/math" xmlns:v="urn:schemas-microsoft-com:vml" xmlns:wp14="http://schemas.microsoft.com/office/word/2010/wordprocessingDrawing" xmlns:wp="http://schemas.openxmlformats.org/drawingml/2006/wordprocessingDrawing" xmlns:w10="urn:schemas-microsoft-com:office:word" xmlns:w="http://schemas.openxmlformats.org/wordprocessingml/2006/main" xmlns:w14="http://schemas.microsoft.com/office/word/2010/wordml" xmlns:w15="http://schemas.microsoft.com/office/word/2012/wordml" xmlns:w16cex="http://schemas.microsoft.com/office/word/2018/wordml/cex" xmlns:w16cid="http://schemas.microsoft.com/office/word/2016/wordml/cid" xmlns:w16="http://schemas.microsoft.com/office/word/2018/wordml" xmlns:w16sdtdh="http://schemas.microsoft.com/office/word/2020/wordml/sdtdatahash" xmlns:w16se="http://schemas.microsoft.com/office/word/2015/wordml/symex" xmlns:wpg="http://schemas.microsoft.com/office/word/2010/wordprocessingGroup" xmlns:wpi="http://schemas.microsoft.com/office/word/2010/wordprocessingInk" xmlns:wne="http://schemas.microsoft.com/office/word/2006/wordml" xmlns:wps="http://schemas.microsoft.com/office/word/2010/wordprocessingShape" mc:Ignorable="w14 w15 w16se w16cid w16 w16cex w16sdtdh wp14">
   <w:p>
     <w:pPr>
       <w:pStyle w:val="Header"/>
@@ -50216,7 +50202,7 @@
 </file>
 
 <file path=word/numbering.xml><?xml version="1.0" encoding="utf-8"?>
-<w:numbering xmlns:wpc="http://schemas.microsoft.com/office/word/2010/wordprocessingCanvas" xmlns:cx="http://schemas.microsoft.com/office/drawing/2014/chartex" xmlns:cx1="http://schemas.microsoft.com/office/drawing/2015/9/8/chartex" xmlns:cx2="http://schemas.microsoft.com/office/drawing/2015/10/21/chartex" xmlns:cx3="http://schemas.microsoft.com/office/drawing/2016/5/9/chartex" xmlns:cx4="http://schemas.microsoft.com/office/drawing/2016/5/10/chartex" xmlns:cx5="http://schemas.microsoft.com/office/drawing/2016/5/11/chartex" xmlns:cx6="http://schemas.microsoft.com/office/drawing/2016/5/12/chartex" xmlns:cx7="http://schemas.microsoft.com/office/drawing/2016/5/13/chartex" xmlns:cx8="http://schemas.microsoft.com/office/drawing/2016/5/14/chartex" xmlns:mc="http://schemas.openxmlformats.org/markup-compatibility/2006" xmlns:aink="http://schemas.microsoft.com/office/drawing/2016/ink" xmlns:am3d="http://schemas.microsoft.com/office/drawing/2017/model3d" xmlns:o="urn:schemas-microsoft-com:office:office" xmlns:r="http://schemas.openxmlformats.org/officeDocument/2006/relationships" xmlns:m="http://schemas.openxmlformats.org/officeDocument/2006/math" xmlns:v="urn:schemas-microsoft-com:vml" xmlns:wp14="http://schemas.microsoft.com/office/word/2010/wordprocessingDrawing" xmlns:wp="http://schemas.openxmlformats.org/drawingml/2006/wordprocessingDrawing" xmlns:w10="urn:schemas-microsoft-com:office:word" xmlns:w="http://schemas.openxmlformats.org/wordprocessingml/2006/main" xmlns:w14="http://schemas.microsoft.com/office/word/2010/wordml" xmlns:w15="http://schemas.microsoft.com/office/word/2012/wordml" xmlns:w16cex="http://schemas.microsoft.com/office/word/2018/wordml/cex" xmlns:w16cid="http://schemas.microsoft.com/office/word/2016/wordml/cid" xmlns:w16="http://schemas.microsoft.com/office/word/2018/wordml" xmlns:w16se="http://schemas.microsoft.com/office/word/2015/wordml/symex" xmlns:wpg="http://schemas.microsoft.com/office/word/2010/wordprocessingGroup" xmlns:wpi="http://schemas.microsoft.com/office/word/2010/wordprocessingInk" xmlns:wne="http://schemas.microsoft.com/office/word/2006/wordml" xmlns:wps="http://schemas.microsoft.com/office/word/2010/wordprocessingShape" mc:Ignorable="w14 w15 w16se w16cid w16 w16cex wp14">
+<w:numbering xmlns:wpc="http://schemas.microsoft.com/office/word/2010/wordprocessingCanvas" xmlns:cx="http://schemas.microsoft.com/office/drawing/2014/chartex" xmlns:cx1="http://schemas.microsoft.com/office/drawing/2015/9/8/chartex" xmlns:cx2="http://schemas.microsoft.com/office/drawing/2015/10/21/chartex" xmlns:cx3="http://schemas.microsoft.com/office/drawing/2016/5/9/chartex" xmlns:cx4="http://schemas.microsoft.com/office/drawing/2016/5/10/chartex" xmlns:cx5="http://schemas.microsoft.com/office/drawing/2016/5/11/chartex" xmlns:cx6="http://schemas.microsoft.com/office/drawing/2016/5/12/chartex" xmlns:cx7="http://schemas.microsoft.com/office/drawing/2016/5/13/chartex" xmlns:cx8="http://schemas.microsoft.com/office/drawing/2016/5/14/chartex" xmlns:mc="http://schemas.openxmlformats.org/markup-compatibility/2006" xmlns:aink="http://schemas.microsoft.com/office/drawing/2016/ink" xmlns:am3d="http://schemas.microsoft.com/office/drawing/2017/model3d" xmlns:o="urn:schemas-microsoft-com:office:office" xmlns:oel="http://schemas.microsoft.com/office/2019/extlst" xmlns:r="http://schemas.openxmlformats.org/officeDocument/2006/relationships" xmlns:m="http://schemas.openxmlformats.org/officeDocument/2006/math" xmlns:v="urn:schemas-microsoft-com:vml" xmlns:wp14="http://schemas.microsoft.com/office/word/2010/wordprocessingDrawing" xmlns:wp="http://schemas.openxmlformats.org/drawingml/2006/wordprocessingDrawing" xmlns:w10="urn:schemas-microsoft-com:office:word" xmlns:w="http://schemas.openxmlformats.org/wordprocessingml/2006/main" xmlns:w14="http://schemas.microsoft.com/office/word/2010/wordml" xmlns:w15="http://schemas.microsoft.com/office/word/2012/wordml" xmlns:w16cex="http://schemas.microsoft.com/office/word/2018/wordml/cex" xmlns:w16cid="http://schemas.microsoft.com/office/word/2016/wordml/cid" xmlns:w16="http://schemas.microsoft.com/office/word/2018/wordml" xmlns:w16sdtdh="http://schemas.microsoft.com/office/word/2020/wordml/sdtdatahash" xmlns:w16se="http://schemas.microsoft.com/office/word/2015/wordml/symex" xmlns:wpg="http://schemas.microsoft.com/office/word/2010/wordprocessingGroup" xmlns:wpi="http://schemas.microsoft.com/office/word/2010/wordprocessingInk" xmlns:wne="http://schemas.microsoft.com/office/word/2006/wordml" xmlns:wps="http://schemas.microsoft.com/office/word/2010/wordprocessingShape" mc:Ignorable="w14 w15 w16se w16cid w16 w16cex w16sdtdh wp14">
   <w:abstractNum w:abstractNumId="0" w15:restartNumberingAfterBreak="0">
     <w:nsid w:val="20731819"/>
     <w:multiLevelType w:val="hybridMultilevel"/>
@@ -51324,47 +51310,47 @@
       </w:pPr>
     </w:lvl>
   </w:abstractNum>
-  <w:num w:numId="1">
+  <w:num w:numId="1" w16cid:durableId="269971707">
     <w:abstractNumId w:val="3"/>
   </w:num>
-  <w:num w:numId="2">
+  <w:num w:numId="2" w16cid:durableId="1413237026">
     <w:abstractNumId w:val="9"/>
   </w:num>
-  <w:num w:numId="3">
+  <w:num w:numId="3" w16cid:durableId="98571837">
     <w:abstractNumId w:val="4"/>
   </w:num>
-  <w:num w:numId="4">
+  <w:num w:numId="4" w16cid:durableId="616837939">
     <w:abstractNumId w:val="1"/>
   </w:num>
-  <w:num w:numId="5">
+  <w:num w:numId="5" w16cid:durableId="986979020">
     <w:abstractNumId w:val="10"/>
   </w:num>
-  <w:num w:numId="6">
+  <w:num w:numId="6" w16cid:durableId="1994142300">
     <w:abstractNumId w:val="6"/>
   </w:num>
-  <w:num w:numId="7">
+  <w:num w:numId="7" w16cid:durableId="1879391571">
     <w:abstractNumId w:val="11"/>
   </w:num>
-  <w:num w:numId="8">
+  <w:num w:numId="8" w16cid:durableId="1881015758">
     <w:abstractNumId w:val="0"/>
   </w:num>
-  <w:num w:numId="9">
+  <w:num w:numId="9" w16cid:durableId="1887521696">
     <w:abstractNumId w:val="2"/>
   </w:num>
-  <w:num w:numId="10">
+  <w:num w:numId="10" w16cid:durableId="824081593">
     <w:abstractNumId w:val="7"/>
   </w:num>
-  <w:num w:numId="11">
+  <w:num w:numId="11" w16cid:durableId="1045299622">
     <w:abstractNumId w:val="8"/>
   </w:num>
-  <w:num w:numId="12">
+  <w:num w:numId="12" w16cid:durableId="2057463827">
     <w:abstractNumId w:val="5"/>
   </w:num>
 </w:numbering>
 </file>
 
 <file path=word/styles.xml><?xml version="1.0" encoding="utf-8"?>
-<w:styles xmlns:mc="http://schemas.openxmlformats.org/markup-compatibility/2006" xmlns:r="http://schemas.openxmlformats.org/officeDocument/2006/relationships" xmlns:w="http://schemas.openxmlformats.org/wordprocessingml/2006/main" xmlns:w14="http://schemas.microsoft.com/office/word/2010/wordml" xmlns:w15="http://schemas.microsoft.com/office/word/2012/wordml" xmlns:w16cex="http://schemas.microsoft.com/office/word/2018/wordml/cex" xmlns:w16cid="http://schemas.microsoft.com/office/word/2016/wordml/cid" xmlns:w16="http://schemas.microsoft.com/office/word/2018/wordml" xmlns:w16se="http://schemas.microsoft.com/office/word/2015/wordml/symex" mc:Ignorable="w14 w15 w16se w16cid w16 w16cex">
+<w:styles xmlns:mc="http://schemas.openxmlformats.org/markup-compatibility/2006" xmlns:r="http://schemas.openxmlformats.org/officeDocument/2006/relationships" xmlns:w="http://schemas.openxmlformats.org/wordprocessingml/2006/main" xmlns:w14="http://schemas.microsoft.com/office/word/2010/wordml" xmlns:w15="http://schemas.microsoft.com/office/word/2012/wordml" xmlns:w16cex="http://schemas.microsoft.com/office/word/2018/wordml/cex" xmlns:w16cid="http://schemas.microsoft.com/office/word/2016/wordml/cid" xmlns:w16="http://schemas.microsoft.com/office/word/2018/wordml" xmlns:w16sdtdh="http://schemas.microsoft.com/office/word/2020/wordml/sdtdatahash" xmlns:w16se="http://schemas.microsoft.com/office/word/2015/wordml/symex" mc:Ignorable="w14 w15 w16se w16cid w16 w16cex w16sdtdh">
   <w:docDefaults>
     <w:rPrDefault>
       <w:rPr>

</xml_diff>